<commit_message>
Updated Tech Stack and added System Architecture
</commit_message>
<xml_diff>
--- a/doc/TechStack.docx
+++ b/doc/TechStack.docx
@@ -297,7 +297,6 @@
         </w:rPr>
         <w:t xml:space="preserve">, </w:t>
       </w:r>
-      <w:proofErr w:type="spellStart"/>
       <w:r>
         <w:rPr>
           <w:b/>
@@ -306,30 +305,19 @@
         </w:rPr>
         <w:t>GameScene</w:t>
       </w:r>
-      <w:proofErr w:type="spellEnd"/>
       <w:r>
         <w:rPr>
           <w:lang w:val="en-US"/>
         </w:rPr>
         <w:t xml:space="preserve"> and </w:t>
       </w:r>
-      <w:proofErr w:type="spellStart"/>
-      <w:r>
-        <w:rPr>
-          <w:b/>
-          <w:bCs/>
-          <w:lang w:val="en-US"/>
-        </w:rPr>
-        <w:t>GameOver</w:t>
-      </w:r>
-      <w:proofErr w:type="spellEnd"/>
-      <w:r>
-        <w:rPr>
-          <w:b/>
-          <w:bCs/>
-          <w:lang w:val="en-US"/>
-        </w:rPr>
-        <w:t>.</w:t>
+      <w:r>
+        <w:rPr>
+          <w:b/>
+          <w:bCs/>
+          <w:lang w:val="en-US"/>
+        </w:rPr>
+        <w:t>GameOver.</w:t>
       </w:r>
     </w:p>
     <w:p>
@@ -345,7 +333,6 @@
         </w:rPr>
         <w:t xml:space="preserve">And one additional module namely </w:t>
       </w:r>
-      <w:proofErr w:type="spellStart"/>
       <w:r>
         <w:rPr>
           <w:b/>
@@ -354,7 +341,6 @@
         </w:rPr>
         <w:t>gameIDGenerator</w:t>
       </w:r>
-      <w:proofErr w:type="spellEnd"/>
       <w:r>
         <w:rPr>
           <w:lang w:val="en-US"/>
@@ -952,11 +938,1065 @@
     </w:p>
     <w:p>
       <w:pPr>
-        <w:pStyle w:val="ListParagraph"/>
-        <w:rPr>
-          <w:lang w:val="en-US"/>
-        </w:rPr>
-      </w:pPr>
+        <w:rPr>
+          <w:lang w:val="en-US"/>
+        </w:rPr>
+      </w:pPr>
+      <w:r>
+        <w:rPr>
+          <w:lang w:val="en-US"/>
+        </w:rPr>
+        <w:br w:type="page"/>
+      </w:r>
+    </w:p>
+    <w:p>
+      <w:pPr>
+        <w:pStyle w:val="Title"/>
+        <w:rPr>
+          <w:b/>
+          <w:bCs/>
+          <w:u w:val="single"/>
+          <w:lang w:val="en-US"/>
+        </w:rPr>
+      </w:pPr>
+      <w:r>
+        <w:rPr>
+          <w:b/>
+          <w:bCs/>
+          <w:u w:val="single"/>
+          <w:lang w:val="en-US"/>
+        </w:rPr>
+        <w:lastRenderedPageBreak/>
+        <w:t>System Architecture</w:t>
+      </w:r>
+    </w:p>
+    <w:p>
+      <w:pPr>
+        <w:rPr>
+          <w:lang w:val="en-US"/>
+        </w:rPr>
+      </w:pPr>
+    </w:p>
+    <w:p>
+      <w:pPr>
+        <w:rPr>
+          <w:b/>
+          <w:bCs/>
+          <w:sz w:val="28"/>
+          <w:szCs w:val="28"/>
+          <w:lang w:val="en-US"/>
+        </w:rPr>
+      </w:pPr>
+      <w:r>
+        <w:rPr>
+          <w:noProof/>
+        </w:rPr>
+        <w:drawing>
+          <wp:inline distT="0" distB="0" distL="0" distR="0" wp14:anchorId="7175D774" wp14:editId="548F18C8">
+            <wp:extent cx="5783580" cy="3012018"/>
+            <wp:effectExtent l="0" t="0" r="7620" b="0"/>
+            <wp:docPr id="2" name="Picture 2"/>
+            <wp:cNvGraphicFramePr>
+              <a:graphicFrameLocks xmlns:a="http://schemas.openxmlformats.org/drawingml/2006/main" noChangeAspect="1"/>
+            </wp:cNvGraphicFramePr>
+            <a:graphic xmlns:a="http://schemas.openxmlformats.org/drawingml/2006/main">
+              <a:graphicData uri="http://schemas.openxmlformats.org/drawingml/2006/picture">
+                <pic:pic xmlns:pic="http://schemas.openxmlformats.org/drawingml/2006/picture">
+                  <pic:nvPicPr>
+                    <pic:cNvPr id="0" name="Picture 1"/>
+                    <pic:cNvPicPr>
+                      <a:picLocks noChangeAspect="1" noChangeArrowheads="1"/>
+                    </pic:cNvPicPr>
+                  </pic:nvPicPr>
+                  <pic:blipFill rotWithShape="1">
+                    <a:blip r:embed="rId13">
+                      <a:extLst>
+                        <a:ext uri="{28A0092B-C50C-407E-A947-70E740481C1C}">
+                          <a14:useLocalDpi xmlns:a14="http://schemas.microsoft.com/office/drawing/2010/main" val="0"/>
+                        </a:ext>
+                      </a:extLst>
+                    </a:blip>
+                    <a:srcRect l="19011" t="22690" r="20231" b="21055"/>
+                    <a:stretch/>
+                  </pic:blipFill>
+                  <pic:spPr bwMode="auto">
+                    <a:xfrm>
+                      <a:off x="0" y="0"/>
+                      <a:ext cx="5789740" cy="3015226"/>
+                    </a:xfrm>
+                    <a:prstGeom prst="rect">
+                      <a:avLst/>
+                    </a:prstGeom>
+                    <a:noFill/>
+                    <a:ln>
+                      <a:noFill/>
+                    </a:ln>
+                    <a:extLst>
+                      <a:ext uri="{53640926-AAD7-44D8-BBD7-CCE9431645EC}">
+                        <a14:shadowObscured xmlns:a14="http://schemas.microsoft.com/office/drawing/2010/main"/>
+                      </a:ext>
+                    </a:extLst>
+                  </pic:spPr>
+                </pic:pic>
+              </a:graphicData>
+            </a:graphic>
+          </wp:inline>
+        </w:drawing>
+      </w:r>
+    </w:p>
+    <w:p>
+      <w:pPr>
+        <w:rPr>
+          <w:b/>
+          <w:bCs/>
+          <w:sz w:val="28"/>
+          <w:szCs w:val="28"/>
+          <w:lang w:val="en-US"/>
+        </w:rPr>
+      </w:pPr>
+      <w:r>
+        <w:rPr>
+          <w:noProof/>
+        </w:rPr>
+        <w:drawing>
+          <wp:inline distT="0" distB="0" distL="0" distR="0" wp14:anchorId="78FDDA47" wp14:editId="57D6FB32">
+            <wp:extent cx="5715000" cy="2336800"/>
+            <wp:effectExtent l="0" t="0" r="0" b="6350"/>
+            <wp:docPr id="3" name="Picture 3"/>
+            <wp:cNvGraphicFramePr>
+              <a:graphicFrameLocks xmlns:a="http://schemas.openxmlformats.org/drawingml/2006/main" noChangeAspect="1"/>
+            </wp:cNvGraphicFramePr>
+            <a:graphic xmlns:a="http://schemas.openxmlformats.org/drawingml/2006/main">
+              <a:graphicData uri="http://schemas.openxmlformats.org/drawingml/2006/picture">
+                <pic:pic xmlns:pic="http://schemas.openxmlformats.org/drawingml/2006/picture">
+                  <pic:nvPicPr>
+                    <pic:cNvPr id="0" name="Picture 3"/>
+                    <pic:cNvPicPr>
+                      <a:picLocks noChangeAspect="1" noChangeArrowheads="1"/>
+                    </pic:cNvPicPr>
+                  </pic:nvPicPr>
+                  <pic:blipFill rotWithShape="1">
+                    <a:blip r:embed="rId14">
+                      <a:extLst>
+                        <a:ext uri="{28A0092B-C50C-407E-A947-70E740481C1C}">
+                          <a14:useLocalDpi xmlns:a14="http://schemas.microsoft.com/office/drawing/2010/main" val="0"/>
+                        </a:ext>
+                      </a:extLst>
+                    </a:blip>
+                    <a:srcRect l="19411" t="45854" r="21161" b="10656"/>
+                    <a:stretch/>
+                  </pic:blipFill>
+                  <pic:spPr bwMode="auto">
+                    <a:xfrm>
+                      <a:off x="0" y="0"/>
+                      <a:ext cx="5742055" cy="2347862"/>
+                    </a:xfrm>
+                    <a:prstGeom prst="rect">
+                      <a:avLst/>
+                    </a:prstGeom>
+                    <a:noFill/>
+                    <a:ln>
+                      <a:noFill/>
+                    </a:ln>
+                    <a:extLst>
+                      <a:ext uri="{53640926-AAD7-44D8-BBD7-CCE9431645EC}">
+                        <a14:shadowObscured xmlns:a14="http://schemas.microsoft.com/office/drawing/2010/main"/>
+                      </a:ext>
+                    </a:extLst>
+                  </pic:spPr>
+                </pic:pic>
+              </a:graphicData>
+            </a:graphic>
+          </wp:inline>
+        </w:drawing>
+      </w:r>
+      <w:r>
+        <w:rPr>
+          <w:b/>
+          <w:bCs/>
+          <w:sz w:val="28"/>
+          <w:szCs w:val="28"/>
+          <w:lang w:val="en-US"/>
+        </w:rPr>
+        <w:br w:type="page"/>
+      </w:r>
+    </w:p>
+    <w:p>
+      <w:pPr>
+        <w:rPr>
+          <w:sz w:val="28"/>
+          <w:szCs w:val="28"/>
+          <w:lang w:val="en-US"/>
+        </w:rPr>
+      </w:pPr>
+      <w:r>
+        <w:rPr>
+          <w:b/>
+          <w:bCs/>
+          <w:sz w:val="28"/>
+          <w:szCs w:val="28"/>
+          <w:lang w:val="en-US"/>
+        </w:rPr>
+        <w:lastRenderedPageBreak/>
+        <w:t>The CheckersGame Class</w:t>
+      </w:r>
+    </w:p>
+    <w:p>
+      <w:pPr>
+        <w:rPr>
+          <w:sz w:val="28"/>
+          <w:szCs w:val="28"/>
+          <w:lang w:val="en-US"/>
+        </w:rPr>
+      </w:pPr>
+      <w:r>
+        <w:rPr>
+          <w:sz w:val="28"/>
+          <w:szCs w:val="28"/>
+          <w:lang w:val="en-US"/>
+        </w:rPr>
+        <w:t>The Checkers</w:t>
+      </w:r>
+      <w:r>
+        <w:rPr>
+          <w:sz w:val="28"/>
+          <w:szCs w:val="28"/>
+          <w:lang w:val="en-US"/>
+        </w:rPr>
+        <w:t xml:space="preserve"> </w:t>
+      </w:r>
+      <w:r>
+        <w:rPr>
+          <w:sz w:val="28"/>
+          <w:szCs w:val="28"/>
+          <w:lang w:val="en-US"/>
+        </w:rPr>
+        <w:t>Game class has methods to:</w:t>
+      </w:r>
+    </w:p>
+    <w:p>
+      <w:pPr>
+        <w:pStyle w:val="ListParagraph"/>
+        <w:numPr>
+          <w:ilvl w:val="0"/>
+          <w:numId w:val="8"/>
+        </w:numPr>
+        <w:rPr>
+          <w:sz w:val="28"/>
+          <w:szCs w:val="28"/>
+          <w:lang w:val="en-US"/>
+        </w:rPr>
+      </w:pPr>
+      <w:r>
+        <w:rPr>
+          <w:sz w:val="28"/>
+          <w:szCs w:val="28"/>
+          <w:lang w:val="en-US"/>
+        </w:rPr>
+        <w:t>Make a move.</w:t>
+      </w:r>
+    </w:p>
+    <w:p>
+      <w:pPr>
+        <w:pStyle w:val="ListParagraph"/>
+        <w:numPr>
+          <w:ilvl w:val="0"/>
+          <w:numId w:val="8"/>
+        </w:numPr>
+        <w:rPr>
+          <w:sz w:val="28"/>
+          <w:szCs w:val="28"/>
+          <w:lang w:val="en-US"/>
+        </w:rPr>
+      </w:pPr>
+      <w:r>
+        <w:rPr>
+          <w:sz w:val="28"/>
+          <w:szCs w:val="28"/>
+          <w:lang w:val="en-US"/>
+        </w:rPr>
+        <w:t>Switching player when one player had made the move.</w:t>
+      </w:r>
+    </w:p>
+    <w:p>
+      <w:pPr>
+        <w:pStyle w:val="ListParagraph"/>
+        <w:numPr>
+          <w:ilvl w:val="0"/>
+          <w:numId w:val="8"/>
+        </w:numPr>
+        <w:rPr>
+          <w:sz w:val="28"/>
+          <w:szCs w:val="28"/>
+          <w:lang w:val="en-US"/>
+        </w:rPr>
+      </w:pPr>
+      <w:r>
+        <w:rPr>
+          <w:sz w:val="28"/>
+          <w:szCs w:val="28"/>
+          <w:lang w:val="en-US"/>
+        </w:rPr>
+        <w:t>Initialize the main file.</w:t>
+      </w:r>
+    </w:p>
+    <w:p>
+      <w:pPr>
+        <w:rPr>
+          <w:b/>
+          <w:bCs/>
+          <w:sz w:val="28"/>
+          <w:szCs w:val="28"/>
+          <w:lang w:val="en-US"/>
+        </w:rPr>
+      </w:pPr>
+    </w:p>
+    <w:p>
+      <w:pPr>
+        <w:rPr>
+          <w:b/>
+          <w:bCs/>
+          <w:sz w:val="28"/>
+          <w:szCs w:val="28"/>
+          <w:lang w:val="en-US"/>
+        </w:rPr>
+      </w:pPr>
+      <w:r>
+        <w:rPr>
+          <w:b/>
+          <w:bCs/>
+          <w:sz w:val="28"/>
+          <w:szCs w:val="28"/>
+          <w:lang w:val="en-US"/>
+        </w:rPr>
+        <w:t>The Board Class</w:t>
+      </w:r>
+    </w:p>
+    <w:p>
+      <w:pPr>
+        <w:rPr>
+          <w:sz w:val="28"/>
+          <w:szCs w:val="28"/>
+          <w:lang w:val="en-US"/>
+        </w:rPr>
+      </w:pPr>
+      <w:r>
+        <w:rPr>
+          <w:sz w:val="28"/>
+          <w:szCs w:val="28"/>
+          <w:lang w:val="en-US"/>
+        </w:rPr>
+        <w:t>The board class contains an array of type integer of legal moves. It is the class responsible for setting the board. It has methods to:</w:t>
+      </w:r>
+    </w:p>
+    <w:p>
+      <w:pPr>
+        <w:pStyle w:val="ListParagraph"/>
+        <w:numPr>
+          <w:ilvl w:val="0"/>
+          <w:numId w:val="7"/>
+        </w:numPr>
+        <w:rPr>
+          <w:sz w:val="28"/>
+          <w:szCs w:val="28"/>
+          <w:lang w:val="en-US"/>
+        </w:rPr>
+      </w:pPr>
+      <w:r>
+        <w:rPr>
+          <w:sz w:val="28"/>
+          <w:szCs w:val="28"/>
+          <w:lang w:val="en-US"/>
+        </w:rPr>
+        <w:t>Initialize the board.</w:t>
+      </w:r>
+    </w:p>
+    <w:p>
+      <w:pPr>
+        <w:pStyle w:val="ListParagraph"/>
+        <w:numPr>
+          <w:ilvl w:val="0"/>
+          <w:numId w:val="7"/>
+        </w:numPr>
+        <w:rPr>
+          <w:sz w:val="28"/>
+          <w:szCs w:val="28"/>
+          <w:lang w:val="en-US"/>
+        </w:rPr>
+      </w:pPr>
+      <w:r>
+        <w:rPr>
+          <w:sz w:val="28"/>
+          <w:szCs w:val="28"/>
+          <w:lang w:val="en-US"/>
+        </w:rPr>
+        <w:t>Print the board on screen.</w:t>
+      </w:r>
+    </w:p>
+    <w:p>
+      <w:pPr>
+        <w:pStyle w:val="ListParagraph"/>
+        <w:numPr>
+          <w:ilvl w:val="0"/>
+          <w:numId w:val="7"/>
+        </w:numPr>
+        <w:rPr>
+          <w:sz w:val="28"/>
+          <w:szCs w:val="28"/>
+          <w:lang w:val="en-US"/>
+        </w:rPr>
+      </w:pPr>
+      <w:r>
+        <w:rPr>
+          <w:sz w:val="28"/>
+          <w:szCs w:val="28"/>
+          <w:lang w:val="en-US"/>
+        </w:rPr>
+        <w:t>Get the pieces on the board.</w:t>
+      </w:r>
+    </w:p>
+    <w:p>
+      <w:pPr>
+        <w:pStyle w:val="ListParagraph"/>
+        <w:numPr>
+          <w:ilvl w:val="0"/>
+          <w:numId w:val="7"/>
+        </w:numPr>
+        <w:rPr>
+          <w:sz w:val="28"/>
+          <w:szCs w:val="28"/>
+          <w:lang w:val="en-US"/>
+        </w:rPr>
+      </w:pPr>
+      <w:r>
+        <w:rPr>
+          <w:sz w:val="28"/>
+          <w:szCs w:val="28"/>
+          <w:lang w:val="en-US"/>
+        </w:rPr>
+        <w:t>Remove pieces on the board.</w:t>
+      </w:r>
+    </w:p>
+    <w:p>
+      <w:pPr>
+        <w:pStyle w:val="ListParagraph"/>
+        <w:numPr>
+          <w:ilvl w:val="0"/>
+          <w:numId w:val="7"/>
+        </w:numPr>
+        <w:rPr>
+          <w:sz w:val="28"/>
+          <w:szCs w:val="28"/>
+          <w:lang w:val="en-US"/>
+        </w:rPr>
+      </w:pPr>
+      <w:r>
+        <w:rPr>
+          <w:sz w:val="28"/>
+          <w:szCs w:val="28"/>
+          <w:lang w:val="en-US"/>
+        </w:rPr>
+        <w:t>Check if a new position is available.</w:t>
+      </w:r>
+    </w:p>
+    <w:p>
+      <w:pPr>
+        <w:pStyle w:val="ListParagraph"/>
+        <w:numPr>
+          <w:ilvl w:val="0"/>
+          <w:numId w:val="7"/>
+        </w:numPr>
+        <w:rPr>
+          <w:sz w:val="28"/>
+          <w:szCs w:val="28"/>
+          <w:lang w:val="en-US"/>
+        </w:rPr>
+      </w:pPr>
+      <w:r>
+        <w:rPr>
+          <w:sz w:val="28"/>
+          <w:szCs w:val="28"/>
+          <w:lang w:val="en-US"/>
+        </w:rPr>
+        <w:t>Check if the position is within bound.</w:t>
+      </w:r>
+    </w:p>
+    <w:p>
+      <w:pPr>
+        <w:rPr>
+          <w:b/>
+          <w:bCs/>
+          <w:sz w:val="28"/>
+          <w:szCs w:val="28"/>
+          <w:lang w:val="en-US"/>
+        </w:rPr>
+      </w:pPr>
+    </w:p>
+    <w:p>
+      <w:pPr>
+        <w:rPr>
+          <w:b/>
+          <w:bCs/>
+          <w:sz w:val="28"/>
+          <w:szCs w:val="28"/>
+          <w:lang w:val="en-US"/>
+        </w:rPr>
+      </w:pPr>
+      <w:r>
+        <w:rPr>
+          <w:b/>
+          <w:bCs/>
+          <w:sz w:val="28"/>
+          <w:szCs w:val="28"/>
+          <w:lang w:val="en-US"/>
+        </w:rPr>
+        <w:t>The Player Class</w:t>
+      </w:r>
+    </w:p>
+    <w:p>
+      <w:pPr>
+        <w:rPr>
+          <w:sz w:val="28"/>
+          <w:szCs w:val="28"/>
+          <w:lang w:val="en-US"/>
+        </w:rPr>
+      </w:pPr>
+      <w:r>
+        <w:rPr>
+          <w:sz w:val="28"/>
+          <w:szCs w:val="28"/>
+          <w:lang w:val="en-US"/>
+        </w:rPr>
+        <w:t xml:space="preserve">The player class defines </w:t>
+      </w:r>
+      <w:r>
+        <w:rPr>
+          <w:sz w:val="28"/>
+          <w:szCs w:val="28"/>
+          <w:lang w:val="en-US"/>
+        </w:rPr>
+        <w:t xml:space="preserve">the </w:t>
+      </w:r>
+      <w:r>
+        <w:rPr>
+          <w:sz w:val="28"/>
+          <w:szCs w:val="28"/>
+          <w:lang w:val="en-US"/>
+        </w:rPr>
+        <w:t>player number</w:t>
+      </w:r>
+      <w:r>
+        <w:rPr>
+          <w:sz w:val="28"/>
+          <w:szCs w:val="28"/>
+          <w:lang w:val="en-US"/>
+        </w:rPr>
+        <w:t xml:space="preserve"> and </w:t>
+      </w:r>
+      <w:r>
+        <w:rPr>
+          <w:sz w:val="28"/>
+          <w:szCs w:val="28"/>
+          <w:lang w:val="en-US"/>
+        </w:rPr>
+        <w:t xml:space="preserve">whose turn it is. </w:t>
+      </w:r>
+      <w:r>
+        <w:rPr>
+          <w:sz w:val="28"/>
+          <w:szCs w:val="28"/>
+          <w:lang w:val="en-US"/>
+        </w:rPr>
+        <w:t>P</w:t>
+      </w:r>
+      <w:r>
+        <w:rPr>
+          <w:sz w:val="28"/>
+          <w:szCs w:val="28"/>
+          <w:lang w:val="en-US"/>
+        </w:rPr>
+        <w:t>layer</w:t>
+      </w:r>
+      <w:r>
+        <w:rPr>
+          <w:sz w:val="28"/>
+          <w:szCs w:val="28"/>
+          <w:lang w:val="en-US"/>
+        </w:rPr>
+        <w:t xml:space="preserve"> </w:t>
+      </w:r>
+      <w:r>
+        <w:rPr>
+          <w:sz w:val="28"/>
+          <w:szCs w:val="28"/>
+          <w:lang w:val="en-US"/>
+        </w:rPr>
+        <w:t>number</w:t>
+      </w:r>
+      <w:r>
+        <w:rPr>
+          <w:sz w:val="28"/>
+          <w:szCs w:val="28"/>
+          <w:lang w:val="en-US"/>
+        </w:rPr>
+        <w:t xml:space="preserve"> is </w:t>
+      </w:r>
+      <w:r>
+        <w:rPr>
+          <w:sz w:val="28"/>
+          <w:szCs w:val="28"/>
+          <w:lang w:val="en-US"/>
+        </w:rPr>
+        <w:t>of data type</w:t>
+      </w:r>
+      <w:r>
+        <w:rPr>
+          <w:sz w:val="28"/>
+          <w:szCs w:val="28"/>
+          <w:lang w:val="en-US"/>
+        </w:rPr>
+        <w:t xml:space="preserve"> integer that identifies the player.</w:t>
+      </w:r>
+      <w:r>
+        <w:rPr>
+          <w:sz w:val="28"/>
+          <w:szCs w:val="28"/>
+          <w:lang w:val="en-US"/>
+        </w:rPr>
+        <w:t xml:space="preserve"> Turn is of data type Boolean. If it’s the player’s turn then it will be true, otherwise false.</w:t>
+      </w:r>
+    </w:p>
+    <w:p>
+      <w:pPr>
+        <w:rPr>
+          <w:sz w:val="28"/>
+          <w:szCs w:val="28"/>
+          <w:lang w:val="en-US"/>
+        </w:rPr>
+      </w:pPr>
+      <w:r>
+        <w:rPr>
+          <w:sz w:val="28"/>
+          <w:szCs w:val="28"/>
+          <w:lang w:val="en-US"/>
+        </w:rPr>
+        <w:t xml:space="preserve">The Player class </w:t>
+      </w:r>
+      <w:r>
+        <w:rPr>
+          <w:sz w:val="28"/>
+          <w:szCs w:val="28"/>
+          <w:lang w:val="en-US"/>
+        </w:rPr>
+        <w:t>has these methods to:</w:t>
+      </w:r>
+    </w:p>
+    <w:p>
+      <w:pPr>
+        <w:pStyle w:val="ListParagraph"/>
+        <w:numPr>
+          <w:ilvl w:val="0"/>
+          <w:numId w:val="6"/>
+        </w:numPr>
+        <w:rPr>
+          <w:sz w:val="28"/>
+          <w:szCs w:val="28"/>
+          <w:lang w:val="en-US"/>
+        </w:rPr>
+      </w:pPr>
+      <w:r>
+        <w:rPr>
+          <w:sz w:val="28"/>
+          <w:szCs w:val="28"/>
+          <w:lang w:val="en-US"/>
+        </w:rPr>
+        <w:t>Select coordinates for the move to be played.</w:t>
+      </w:r>
+    </w:p>
+    <w:p>
+      <w:pPr>
+        <w:pStyle w:val="ListParagraph"/>
+        <w:numPr>
+          <w:ilvl w:val="0"/>
+          <w:numId w:val="6"/>
+        </w:numPr>
+        <w:rPr>
+          <w:sz w:val="28"/>
+          <w:szCs w:val="28"/>
+          <w:lang w:val="en-US"/>
+        </w:rPr>
+      </w:pPr>
+      <w:r>
+        <w:rPr>
+          <w:sz w:val="28"/>
+          <w:szCs w:val="28"/>
+          <w:lang w:val="en-US"/>
+        </w:rPr>
+        <w:t>Play a regular move.</w:t>
+      </w:r>
+    </w:p>
+    <w:p>
+      <w:pPr>
+        <w:pStyle w:val="ListParagraph"/>
+        <w:numPr>
+          <w:ilvl w:val="0"/>
+          <w:numId w:val="6"/>
+        </w:numPr>
+        <w:rPr>
+          <w:sz w:val="28"/>
+          <w:szCs w:val="28"/>
+          <w:lang w:val="en-US"/>
+        </w:rPr>
+      </w:pPr>
+      <w:r>
+        <w:rPr>
+          <w:sz w:val="28"/>
+          <w:szCs w:val="28"/>
+          <w:lang w:val="en-US"/>
+        </w:rPr>
+        <w:t>Play an attacking move.</w:t>
+      </w:r>
+    </w:p>
+    <w:p>
+      <w:pPr>
+        <w:rPr>
+          <w:sz w:val="28"/>
+          <w:szCs w:val="28"/>
+          <w:lang w:val="en-US"/>
+        </w:rPr>
+      </w:pPr>
+    </w:p>
+    <w:p>
+      <w:pPr>
+        <w:rPr>
+          <w:b/>
+          <w:bCs/>
+          <w:sz w:val="28"/>
+          <w:szCs w:val="28"/>
+          <w:lang w:val="en-US"/>
+        </w:rPr>
+      </w:pPr>
+      <w:r>
+        <w:rPr>
+          <w:b/>
+          <w:bCs/>
+          <w:sz w:val="28"/>
+          <w:szCs w:val="28"/>
+          <w:lang w:val="en-US"/>
+        </w:rPr>
+        <w:t>The Coordinate Class</w:t>
+      </w:r>
+    </w:p>
+    <w:p>
+      <w:pPr>
+        <w:rPr>
+          <w:sz w:val="28"/>
+          <w:szCs w:val="28"/>
+          <w:lang w:val="en-US"/>
+        </w:rPr>
+      </w:pPr>
+      <w:r>
+        <w:rPr>
+          <w:sz w:val="28"/>
+          <w:szCs w:val="28"/>
+          <w:lang w:val="en-US"/>
+        </w:rPr>
+        <w:t>The Coordinate class has an x-coordinate variable, and a y-coordinate variable, both of type integer.</w:t>
+      </w:r>
+    </w:p>
+    <w:p>
+      <w:pPr>
+        <w:rPr>
+          <w:sz w:val="28"/>
+          <w:szCs w:val="28"/>
+          <w:lang w:val="en-US"/>
+        </w:rPr>
+      </w:pPr>
+    </w:p>
+    <w:p>
+      <w:pPr>
+        <w:rPr>
+          <w:b/>
+          <w:bCs/>
+          <w:sz w:val="28"/>
+          <w:szCs w:val="28"/>
+          <w:lang w:val="en-US"/>
+        </w:rPr>
+      </w:pPr>
+    </w:p>
+    <w:p>
+      <w:pPr>
+        <w:rPr>
+          <w:sz w:val="28"/>
+          <w:szCs w:val="28"/>
+          <w:lang w:val="en-US"/>
+        </w:rPr>
+      </w:pPr>
+      <w:r>
+        <w:rPr>
+          <w:b/>
+          <w:bCs/>
+          <w:sz w:val="28"/>
+          <w:szCs w:val="28"/>
+          <w:lang w:val="en-US"/>
+        </w:rPr>
+        <w:lastRenderedPageBreak/>
+        <w:t>The Piece Class</w:t>
+      </w:r>
+    </w:p>
+    <w:p>
+      <w:pPr>
+        <w:rPr>
+          <w:sz w:val="28"/>
+          <w:szCs w:val="28"/>
+          <w:lang w:val="en-US"/>
+        </w:rPr>
+      </w:pPr>
+      <w:r>
+        <w:rPr>
+          <w:sz w:val="28"/>
+          <w:szCs w:val="28"/>
+          <w:lang w:val="en-US"/>
+        </w:rPr>
+        <w:t xml:space="preserve">The piece class defines the piece for its owner and its position. </w:t>
+      </w:r>
+      <w:r>
+        <w:rPr>
+          <w:sz w:val="28"/>
+          <w:szCs w:val="28"/>
+          <w:lang w:val="en-US"/>
+        </w:rPr>
+        <w:t xml:space="preserve">The piece class </w:t>
+      </w:r>
+      <w:r>
+        <w:rPr>
+          <w:sz w:val="28"/>
+          <w:szCs w:val="28"/>
+          <w:lang w:val="en-US"/>
+        </w:rPr>
+        <w:t>has</w:t>
+      </w:r>
+      <w:r>
+        <w:rPr>
+          <w:sz w:val="28"/>
+          <w:szCs w:val="28"/>
+          <w:lang w:val="en-US"/>
+        </w:rPr>
+        <w:t xml:space="preserve"> properties</w:t>
+      </w:r>
+      <w:r>
+        <w:rPr>
+          <w:sz w:val="28"/>
+          <w:szCs w:val="28"/>
+          <w:lang w:val="en-US"/>
+        </w:rPr>
+        <w:t xml:space="preserve"> to</w:t>
+      </w:r>
+      <w:r>
+        <w:rPr>
+          <w:sz w:val="28"/>
+          <w:szCs w:val="28"/>
+          <w:lang w:val="en-US"/>
+        </w:rPr>
+        <w:t>:</w:t>
+      </w:r>
+    </w:p>
+    <w:p>
+      <w:pPr>
+        <w:pStyle w:val="ListParagraph"/>
+        <w:numPr>
+          <w:ilvl w:val="0"/>
+          <w:numId w:val="9"/>
+        </w:numPr>
+        <w:rPr>
+          <w:sz w:val="28"/>
+          <w:szCs w:val="28"/>
+          <w:lang w:val="en-US"/>
+        </w:rPr>
+      </w:pPr>
+      <w:r>
+        <w:rPr>
+          <w:sz w:val="28"/>
+          <w:szCs w:val="28"/>
+          <w:lang w:val="en-US"/>
+        </w:rPr>
+        <w:t>Contain the owner of the piece.</w:t>
+      </w:r>
+    </w:p>
+    <w:p>
+      <w:pPr>
+        <w:pStyle w:val="ListParagraph"/>
+        <w:numPr>
+          <w:ilvl w:val="0"/>
+          <w:numId w:val="9"/>
+        </w:numPr>
+        <w:rPr>
+          <w:sz w:val="28"/>
+          <w:szCs w:val="28"/>
+          <w:lang w:val="en-US"/>
+        </w:rPr>
+      </w:pPr>
+      <w:r>
+        <w:rPr>
+          <w:sz w:val="28"/>
+          <w:szCs w:val="28"/>
+          <w:lang w:val="en-US"/>
+        </w:rPr>
+        <w:t xml:space="preserve">Place the </w:t>
+      </w:r>
+      <w:r>
+        <w:rPr>
+          <w:sz w:val="28"/>
+          <w:szCs w:val="28"/>
+          <w:lang w:val="en-US"/>
+        </w:rPr>
+        <w:t>X-coordinate</w:t>
+      </w:r>
+      <w:r>
+        <w:rPr>
+          <w:sz w:val="28"/>
+          <w:szCs w:val="28"/>
+          <w:lang w:val="en-US"/>
+        </w:rPr>
+        <w:t>.</w:t>
+      </w:r>
+    </w:p>
+    <w:p>
+      <w:pPr>
+        <w:pStyle w:val="ListParagraph"/>
+        <w:numPr>
+          <w:ilvl w:val="0"/>
+          <w:numId w:val="9"/>
+        </w:numPr>
+        <w:rPr>
+          <w:sz w:val="28"/>
+          <w:szCs w:val="28"/>
+          <w:lang w:val="en-US"/>
+        </w:rPr>
+      </w:pPr>
+      <w:r>
+        <w:rPr>
+          <w:sz w:val="28"/>
+          <w:szCs w:val="28"/>
+          <w:lang w:val="en-US"/>
+        </w:rPr>
+        <w:t xml:space="preserve">Place the </w:t>
+      </w:r>
+      <w:r>
+        <w:rPr>
+          <w:sz w:val="28"/>
+          <w:szCs w:val="28"/>
+          <w:lang w:val="en-US"/>
+        </w:rPr>
+        <w:t>Y-coordinate</w:t>
+      </w:r>
+      <w:r>
+        <w:rPr>
+          <w:sz w:val="28"/>
+          <w:szCs w:val="28"/>
+          <w:lang w:val="en-US"/>
+        </w:rPr>
+        <w:t>.</w:t>
+      </w:r>
+    </w:p>
+    <w:p>
+      <w:pPr>
+        <w:pStyle w:val="ListParagraph"/>
+        <w:numPr>
+          <w:ilvl w:val="0"/>
+          <w:numId w:val="9"/>
+        </w:numPr>
+        <w:rPr>
+          <w:sz w:val="28"/>
+          <w:szCs w:val="28"/>
+          <w:lang w:val="en-US"/>
+        </w:rPr>
+      </w:pPr>
+      <w:r>
+        <w:rPr>
+          <w:sz w:val="28"/>
+          <w:szCs w:val="28"/>
+          <w:lang w:val="en-US"/>
+        </w:rPr>
+        <w:t>Set the c</w:t>
+      </w:r>
+      <w:r>
+        <w:rPr>
+          <w:sz w:val="28"/>
+          <w:szCs w:val="28"/>
+          <w:lang w:val="en-US"/>
+        </w:rPr>
+        <w:t>olor of the piece</w:t>
+      </w:r>
+      <w:r>
+        <w:rPr>
+          <w:sz w:val="28"/>
+          <w:szCs w:val="28"/>
+          <w:lang w:val="en-US"/>
+        </w:rPr>
+        <w:t>.</w:t>
+      </w:r>
+    </w:p>
+    <w:p>
+      <w:pPr>
+        <w:rPr>
+          <w:sz w:val="28"/>
+          <w:szCs w:val="28"/>
+          <w:lang w:val="en-US"/>
+        </w:rPr>
+      </w:pPr>
+    </w:p>
+    <w:p>
+      <w:pPr>
+        <w:rPr>
+          <w:sz w:val="28"/>
+          <w:szCs w:val="28"/>
+          <w:lang w:val="en-US"/>
+        </w:rPr>
+      </w:pPr>
+      <w:r>
+        <w:rPr>
+          <w:b/>
+          <w:bCs/>
+          <w:sz w:val="28"/>
+          <w:szCs w:val="28"/>
+          <w:lang w:val="en-US"/>
+        </w:rPr>
+        <w:t>The King Class</w:t>
+      </w:r>
+    </w:p>
+    <w:p>
+      <w:pPr>
+        <w:rPr>
+          <w:sz w:val="28"/>
+          <w:szCs w:val="28"/>
+          <w:lang w:val="en-US"/>
+        </w:rPr>
+      </w:pPr>
+      <w:r>
+        <w:rPr>
+          <w:sz w:val="28"/>
+          <w:szCs w:val="28"/>
+          <w:lang w:val="en-US"/>
+        </w:rPr>
+        <w:t xml:space="preserve">The king class will hold the shape information and </w:t>
+      </w:r>
+      <w:r>
+        <w:rPr>
+          <w:sz w:val="28"/>
+          <w:szCs w:val="28"/>
+          <w:lang w:val="en-US"/>
+        </w:rPr>
+        <w:t>a move method</w:t>
+      </w:r>
+      <w:r>
+        <w:rPr>
+          <w:sz w:val="28"/>
+          <w:szCs w:val="28"/>
+          <w:lang w:val="en-US"/>
+        </w:rPr>
+        <w:t>.</w:t>
+      </w:r>
     </w:p>
     <w:sectPr>
       <w:pgSz w:w="11906" w:h="16838"/>
@@ -1021,6 +2061,184 @@
 <file path=word/numbering.xml><?xml version="1.0" encoding="utf-8"?>
 <w:numbering xmlns:wpc="http://schemas.microsoft.com/office/word/2010/wordprocessingCanvas" xmlns:cx="http://schemas.microsoft.com/office/drawing/2014/chartex" xmlns:cx1="http://schemas.microsoft.com/office/drawing/2015/9/8/chartex" xmlns:cx2="http://schemas.microsoft.com/office/drawing/2015/10/21/chartex" xmlns:cx3="http://schemas.microsoft.com/office/drawing/2016/5/9/chartex" xmlns:cx4="http://schemas.microsoft.com/office/drawing/2016/5/10/chartex" xmlns:cx5="http://schemas.microsoft.com/office/drawing/2016/5/11/chartex" xmlns:cx6="http://schemas.microsoft.com/office/drawing/2016/5/12/chartex" xmlns:cx7="http://schemas.microsoft.com/office/drawing/2016/5/13/chartex" xmlns:cx8="http://schemas.microsoft.com/office/drawing/2016/5/14/chartex" xmlns:mc="http://schemas.openxmlformats.org/markup-compatibility/2006" xmlns:aink="http://schemas.microsoft.com/office/drawing/2016/ink" xmlns:am3d="http://schemas.microsoft.com/office/drawing/2017/model3d" xmlns:o="urn:schemas-microsoft-com:office:office" xmlns:oel="http://schemas.microsoft.com/office/2019/extlst" xmlns:r="http://schemas.openxmlformats.org/officeDocument/2006/relationships" xmlns:m="http://schemas.openxmlformats.org/officeDocument/2006/math" xmlns:v="urn:schemas-microsoft-com:vml" xmlns:wp14="http://schemas.microsoft.com/office/word/2010/wordprocessingDrawing" xmlns:wp="http://schemas.openxmlformats.org/drawingml/2006/wordprocessingDrawing" xmlns:w10="urn:schemas-microsoft-com:office:word" xmlns:w="http://schemas.openxmlformats.org/wordprocessingml/2006/main" xmlns:w14="http://schemas.microsoft.com/office/word/2010/wordml" xmlns:w15="http://schemas.microsoft.com/office/word/2012/wordml" xmlns:w16cex="http://schemas.microsoft.com/office/word/2018/wordml/cex" xmlns:w16cid="http://schemas.microsoft.com/office/word/2016/wordml/cid" xmlns:w16="http://schemas.microsoft.com/office/word/2018/wordml" xmlns:w16sdtdh="http://schemas.microsoft.com/office/word/2020/wordml/sdtdatahash" xmlns:w16se="http://schemas.microsoft.com/office/word/2015/wordml/symex" xmlns:wpg="http://schemas.microsoft.com/office/word/2010/wordprocessingGroup" xmlns:wpi="http://schemas.microsoft.com/office/word/2010/wordprocessingInk" xmlns:wne="http://schemas.microsoft.com/office/word/2006/wordml" xmlns:wps="http://schemas.microsoft.com/office/word/2010/wordprocessingShape" mc:Ignorable="w14 w15 w16se w16cid w16 w16cex w16sdtdh wp14">
   <w:abstractNum w:abstractNumId="0" w15:restartNumberingAfterBreak="0">
+    <w:nsid w:val="0EF32E85"/>
+    <w:multiLevelType w:val="hybridMultilevel"/>
+    <w:tmpl w:val="E42268FC"/>
+    <w:lvl w:ilvl="0" w:tplc="4009000F">
+      <w:start w:val="1"/>
+      <w:numFmt w:val="decimal"/>
+      <w:lvlText w:val="%1."/>
+      <w:lvlJc w:val="left"/>
+      <w:pPr>
+        <w:ind w:left="720" w:hanging="360"/>
+      </w:pPr>
+      <w:rPr>
+        <w:rFonts w:hint="default"/>
+      </w:rPr>
+    </w:lvl>
+    <w:lvl w:ilvl="1" w:tplc="40090019" w:tentative="1">
+      <w:start w:val="1"/>
+      <w:numFmt w:val="lowerLetter"/>
+      <w:lvlText w:val="%2."/>
+      <w:lvlJc w:val="left"/>
+      <w:pPr>
+        <w:ind w:left="1440" w:hanging="360"/>
+      </w:pPr>
+    </w:lvl>
+    <w:lvl w:ilvl="2" w:tplc="4009001B" w:tentative="1">
+      <w:start w:val="1"/>
+      <w:numFmt w:val="lowerRoman"/>
+      <w:lvlText w:val="%3."/>
+      <w:lvlJc w:val="right"/>
+      <w:pPr>
+        <w:ind w:left="2160" w:hanging="180"/>
+      </w:pPr>
+    </w:lvl>
+    <w:lvl w:ilvl="3" w:tplc="4009000F" w:tentative="1">
+      <w:start w:val="1"/>
+      <w:numFmt w:val="decimal"/>
+      <w:lvlText w:val="%4."/>
+      <w:lvlJc w:val="left"/>
+      <w:pPr>
+        <w:ind w:left="2880" w:hanging="360"/>
+      </w:pPr>
+    </w:lvl>
+    <w:lvl w:ilvl="4" w:tplc="40090019" w:tentative="1">
+      <w:start w:val="1"/>
+      <w:numFmt w:val="lowerLetter"/>
+      <w:lvlText w:val="%5."/>
+      <w:lvlJc w:val="left"/>
+      <w:pPr>
+        <w:ind w:left="3600" w:hanging="360"/>
+      </w:pPr>
+    </w:lvl>
+    <w:lvl w:ilvl="5" w:tplc="4009001B" w:tentative="1">
+      <w:start w:val="1"/>
+      <w:numFmt w:val="lowerRoman"/>
+      <w:lvlText w:val="%6."/>
+      <w:lvlJc w:val="right"/>
+      <w:pPr>
+        <w:ind w:left="4320" w:hanging="180"/>
+      </w:pPr>
+    </w:lvl>
+    <w:lvl w:ilvl="6" w:tplc="4009000F" w:tentative="1">
+      <w:start w:val="1"/>
+      <w:numFmt w:val="decimal"/>
+      <w:lvlText w:val="%7."/>
+      <w:lvlJc w:val="left"/>
+      <w:pPr>
+        <w:ind w:left="5040" w:hanging="360"/>
+      </w:pPr>
+    </w:lvl>
+    <w:lvl w:ilvl="7" w:tplc="40090019" w:tentative="1">
+      <w:start w:val="1"/>
+      <w:numFmt w:val="lowerLetter"/>
+      <w:lvlText w:val="%8."/>
+      <w:lvlJc w:val="left"/>
+      <w:pPr>
+        <w:ind w:left="5760" w:hanging="360"/>
+      </w:pPr>
+    </w:lvl>
+    <w:lvl w:ilvl="8" w:tplc="4009001B" w:tentative="1">
+      <w:start w:val="1"/>
+      <w:numFmt w:val="lowerRoman"/>
+      <w:lvlText w:val="%9."/>
+      <w:lvlJc w:val="right"/>
+      <w:pPr>
+        <w:ind w:left="6480" w:hanging="180"/>
+      </w:pPr>
+    </w:lvl>
+  </w:abstractNum>
+  <w:abstractNum w:abstractNumId="1" w15:restartNumberingAfterBreak="0">
+    <w:nsid w:val="1CDF5286"/>
+    <w:multiLevelType w:val="hybridMultilevel"/>
+    <w:tmpl w:val="34B0C0A6"/>
+    <w:lvl w:ilvl="0" w:tplc="4009000F">
+      <w:start w:val="1"/>
+      <w:numFmt w:val="decimal"/>
+      <w:lvlText w:val="%1."/>
+      <w:lvlJc w:val="left"/>
+      <w:pPr>
+        <w:ind w:left="720" w:hanging="360"/>
+      </w:pPr>
+      <w:rPr>
+        <w:rFonts w:hint="default"/>
+      </w:rPr>
+    </w:lvl>
+    <w:lvl w:ilvl="1" w:tplc="40090019" w:tentative="1">
+      <w:start w:val="1"/>
+      <w:numFmt w:val="lowerLetter"/>
+      <w:lvlText w:val="%2."/>
+      <w:lvlJc w:val="left"/>
+      <w:pPr>
+        <w:ind w:left="1440" w:hanging="360"/>
+      </w:pPr>
+    </w:lvl>
+    <w:lvl w:ilvl="2" w:tplc="4009001B" w:tentative="1">
+      <w:start w:val="1"/>
+      <w:numFmt w:val="lowerRoman"/>
+      <w:lvlText w:val="%3."/>
+      <w:lvlJc w:val="right"/>
+      <w:pPr>
+        <w:ind w:left="2160" w:hanging="180"/>
+      </w:pPr>
+    </w:lvl>
+    <w:lvl w:ilvl="3" w:tplc="4009000F" w:tentative="1">
+      <w:start w:val="1"/>
+      <w:numFmt w:val="decimal"/>
+      <w:lvlText w:val="%4."/>
+      <w:lvlJc w:val="left"/>
+      <w:pPr>
+        <w:ind w:left="2880" w:hanging="360"/>
+      </w:pPr>
+    </w:lvl>
+    <w:lvl w:ilvl="4" w:tplc="40090019" w:tentative="1">
+      <w:start w:val="1"/>
+      <w:numFmt w:val="lowerLetter"/>
+      <w:lvlText w:val="%5."/>
+      <w:lvlJc w:val="left"/>
+      <w:pPr>
+        <w:ind w:left="3600" w:hanging="360"/>
+      </w:pPr>
+    </w:lvl>
+    <w:lvl w:ilvl="5" w:tplc="4009001B" w:tentative="1">
+      <w:start w:val="1"/>
+      <w:numFmt w:val="lowerRoman"/>
+      <w:lvlText w:val="%6."/>
+      <w:lvlJc w:val="right"/>
+      <w:pPr>
+        <w:ind w:left="4320" w:hanging="180"/>
+      </w:pPr>
+    </w:lvl>
+    <w:lvl w:ilvl="6" w:tplc="4009000F" w:tentative="1">
+      <w:start w:val="1"/>
+      <w:numFmt w:val="decimal"/>
+      <w:lvlText w:val="%7."/>
+      <w:lvlJc w:val="left"/>
+      <w:pPr>
+        <w:ind w:left="5040" w:hanging="360"/>
+      </w:pPr>
+    </w:lvl>
+    <w:lvl w:ilvl="7" w:tplc="40090019" w:tentative="1">
+      <w:start w:val="1"/>
+      <w:numFmt w:val="lowerLetter"/>
+      <w:lvlText w:val="%8."/>
+      <w:lvlJc w:val="left"/>
+      <w:pPr>
+        <w:ind w:left="5760" w:hanging="360"/>
+      </w:pPr>
+    </w:lvl>
+    <w:lvl w:ilvl="8" w:tplc="4009001B" w:tentative="1">
+      <w:start w:val="1"/>
+      <w:numFmt w:val="lowerRoman"/>
+      <w:lvlText w:val="%9."/>
+      <w:lvlJc w:val="right"/>
+      <w:pPr>
+        <w:ind w:left="6480" w:hanging="180"/>
+      </w:pPr>
+    </w:lvl>
+  </w:abstractNum>
+  <w:abstractNum w:abstractNumId="2" w15:restartNumberingAfterBreak="0">
     <w:nsid w:val="2AA77816"/>
     <w:multiLevelType w:val="hybridMultilevel"/>
     <w:tmpl w:val="500C43D0"/>
@@ -1109,7 +2327,96 @@
       </w:pPr>
     </w:lvl>
   </w:abstractNum>
-  <w:abstractNum w:abstractNumId="1" w15:restartNumberingAfterBreak="0">
+  <w:abstractNum w:abstractNumId="3" w15:restartNumberingAfterBreak="0">
+    <w:nsid w:val="33CD0EF2"/>
+    <w:multiLevelType w:val="hybridMultilevel"/>
+    <w:tmpl w:val="B67AE672"/>
+    <w:lvl w:ilvl="0" w:tplc="4009000F">
+      <w:start w:val="1"/>
+      <w:numFmt w:val="decimal"/>
+      <w:lvlText w:val="%1."/>
+      <w:lvlJc w:val="left"/>
+      <w:pPr>
+        <w:ind w:left="720" w:hanging="360"/>
+      </w:pPr>
+      <w:rPr>
+        <w:rFonts w:hint="default"/>
+      </w:rPr>
+    </w:lvl>
+    <w:lvl w:ilvl="1" w:tplc="40090019" w:tentative="1">
+      <w:start w:val="1"/>
+      <w:numFmt w:val="lowerLetter"/>
+      <w:lvlText w:val="%2."/>
+      <w:lvlJc w:val="left"/>
+      <w:pPr>
+        <w:ind w:left="1440" w:hanging="360"/>
+      </w:pPr>
+    </w:lvl>
+    <w:lvl w:ilvl="2" w:tplc="4009001B" w:tentative="1">
+      <w:start w:val="1"/>
+      <w:numFmt w:val="lowerRoman"/>
+      <w:lvlText w:val="%3."/>
+      <w:lvlJc w:val="right"/>
+      <w:pPr>
+        <w:ind w:left="2160" w:hanging="180"/>
+      </w:pPr>
+    </w:lvl>
+    <w:lvl w:ilvl="3" w:tplc="4009000F" w:tentative="1">
+      <w:start w:val="1"/>
+      <w:numFmt w:val="decimal"/>
+      <w:lvlText w:val="%4."/>
+      <w:lvlJc w:val="left"/>
+      <w:pPr>
+        <w:ind w:left="2880" w:hanging="360"/>
+      </w:pPr>
+    </w:lvl>
+    <w:lvl w:ilvl="4" w:tplc="40090019" w:tentative="1">
+      <w:start w:val="1"/>
+      <w:numFmt w:val="lowerLetter"/>
+      <w:lvlText w:val="%5."/>
+      <w:lvlJc w:val="left"/>
+      <w:pPr>
+        <w:ind w:left="3600" w:hanging="360"/>
+      </w:pPr>
+    </w:lvl>
+    <w:lvl w:ilvl="5" w:tplc="4009001B" w:tentative="1">
+      <w:start w:val="1"/>
+      <w:numFmt w:val="lowerRoman"/>
+      <w:lvlText w:val="%6."/>
+      <w:lvlJc w:val="right"/>
+      <w:pPr>
+        <w:ind w:left="4320" w:hanging="180"/>
+      </w:pPr>
+    </w:lvl>
+    <w:lvl w:ilvl="6" w:tplc="4009000F" w:tentative="1">
+      <w:start w:val="1"/>
+      <w:numFmt w:val="decimal"/>
+      <w:lvlText w:val="%7."/>
+      <w:lvlJc w:val="left"/>
+      <w:pPr>
+        <w:ind w:left="5040" w:hanging="360"/>
+      </w:pPr>
+    </w:lvl>
+    <w:lvl w:ilvl="7" w:tplc="40090019" w:tentative="1">
+      <w:start w:val="1"/>
+      <w:numFmt w:val="lowerLetter"/>
+      <w:lvlText w:val="%8."/>
+      <w:lvlJc w:val="left"/>
+      <w:pPr>
+        <w:ind w:left="5760" w:hanging="360"/>
+      </w:pPr>
+    </w:lvl>
+    <w:lvl w:ilvl="8" w:tplc="4009001B" w:tentative="1">
+      <w:start w:val="1"/>
+      <w:numFmt w:val="lowerRoman"/>
+      <w:lvlText w:val="%9."/>
+      <w:lvlJc w:val="right"/>
+      <w:pPr>
+        <w:ind w:left="6480" w:hanging="180"/>
+      </w:pPr>
+    </w:lvl>
+  </w:abstractNum>
+  <w:abstractNum w:abstractNumId="4" w15:restartNumberingAfterBreak="0">
     <w:nsid w:val="33E05882"/>
     <w:multiLevelType w:val="hybridMultilevel"/>
     <w:tmpl w:val="B756F8DA"/>
@@ -1198,11 +2505,411 @@
       </w:pPr>
     </w:lvl>
   </w:abstractNum>
+  <w:abstractNum w:abstractNumId="5" w15:restartNumberingAfterBreak="0">
+    <w:nsid w:val="37975EC3"/>
+    <w:multiLevelType w:val="hybridMultilevel"/>
+    <w:tmpl w:val="714A7C2C"/>
+    <w:lvl w:ilvl="0" w:tplc="BCBE7ED6">
+      <w:numFmt w:val="bullet"/>
+      <w:lvlText w:val="-"/>
+      <w:lvlJc w:val="left"/>
+      <w:pPr>
+        <w:ind w:left="1800" w:hanging="360"/>
+      </w:pPr>
+      <w:rPr>
+        <w:rFonts w:ascii="Calibri" w:eastAsiaTheme="minorHAnsi" w:hAnsi="Calibri" w:cs="Calibri" w:hint="default"/>
+      </w:rPr>
+    </w:lvl>
+    <w:lvl w:ilvl="1" w:tplc="40090003" w:tentative="1">
+      <w:start w:val="1"/>
+      <w:numFmt w:val="bullet"/>
+      <w:lvlText w:val="o"/>
+      <w:lvlJc w:val="left"/>
+      <w:pPr>
+        <w:ind w:left="2520" w:hanging="360"/>
+      </w:pPr>
+      <w:rPr>
+        <w:rFonts w:ascii="Courier New" w:hAnsi="Courier New" w:cs="Courier New" w:hint="default"/>
+      </w:rPr>
+    </w:lvl>
+    <w:lvl w:ilvl="2" w:tplc="40090005" w:tentative="1">
+      <w:start w:val="1"/>
+      <w:numFmt w:val="bullet"/>
+      <w:lvlText w:val=""/>
+      <w:lvlJc w:val="left"/>
+      <w:pPr>
+        <w:ind w:left="3240" w:hanging="360"/>
+      </w:pPr>
+      <w:rPr>
+        <w:rFonts w:ascii="Wingdings" w:hAnsi="Wingdings" w:hint="default"/>
+      </w:rPr>
+    </w:lvl>
+    <w:lvl w:ilvl="3" w:tplc="40090001" w:tentative="1">
+      <w:start w:val="1"/>
+      <w:numFmt w:val="bullet"/>
+      <w:lvlText w:val=""/>
+      <w:lvlJc w:val="left"/>
+      <w:pPr>
+        <w:ind w:left="3960" w:hanging="360"/>
+      </w:pPr>
+      <w:rPr>
+        <w:rFonts w:ascii="Symbol" w:hAnsi="Symbol" w:hint="default"/>
+      </w:rPr>
+    </w:lvl>
+    <w:lvl w:ilvl="4" w:tplc="40090003" w:tentative="1">
+      <w:start w:val="1"/>
+      <w:numFmt w:val="bullet"/>
+      <w:lvlText w:val="o"/>
+      <w:lvlJc w:val="left"/>
+      <w:pPr>
+        <w:ind w:left="4680" w:hanging="360"/>
+      </w:pPr>
+      <w:rPr>
+        <w:rFonts w:ascii="Courier New" w:hAnsi="Courier New" w:cs="Courier New" w:hint="default"/>
+      </w:rPr>
+    </w:lvl>
+    <w:lvl w:ilvl="5" w:tplc="40090005" w:tentative="1">
+      <w:start w:val="1"/>
+      <w:numFmt w:val="bullet"/>
+      <w:lvlText w:val=""/>
+      <w:lvlJc w:val="left"/>
+      <w:pPr>
+        <w:ind w:left="5400" w:hanging="360"/>
+      </w:pPr>
+      <w:rPr>
+        <w:rFonts w:ascii="Wingdings" w:hAnsi="Wingdings" w:hint="default"/>
+      </w:rPr>
+    </w:lvl>
+    <w:lvl w:ilvl="6" w:tplc="40090001" w:tentative="1">
+      <w:start w:val="1"/>
+      <w:numFmt w:val="bullet"/>
+      <w:lvlText w:val=""/>
+      <w:lvlJc w:val="left"/>
+      <w:pPr>
+        <w:ind w:left="6120" w:hanging="360"/>
+      </w:pPr>
+      <w:rPr>
+        <w:rFonts w:ascii="Symbol" w:hAnsi="Symbol" w:hint="default"/>
+      </w:rPr>
+    </w:lvl>
+    <w:lvl w:ilvl="7" w:tplc="40090003" w:tentative="1">
+      <w:start w:val="1"/>
+      <w:numFmt w:val="bullet"/>
+      <w:lvlText w:val="o"/>
+      <w:lvlJc w:val="left"/>
+      <w:pPr>
+        <w:ind w:left="6840" w:hanging="360"/>
+      </w:pPr>
+      <w:rPr>
+        <w:rFonts w:ascii="Courier New" w:hAnsi="Courier New" w:cs="Courier New" w:hint="default"/>
+      </w:rPr>
+    </w:lvl>
+    <w:lvl w:ilvl="8" w:tplc="40090005" w:tentative="1">
+      <w:start w:val="1"/>
+      <w:numFmt w:val="bullet"/>
+      <w:lvlText w:val=""/>
+      <w:lvlJc w:val="left"/>
+      <w:pPr>
+        <w:ind w:left="7560" w:hanging="360"/>
+      </w:pPr>
+      <w:rPr>
+        <w:rFonts w:ascii="Wingdings" w:hAnsi="Wingdings" w:hint="default"/>
+      </w:rPr>
+    </w:lvl>
+  </w:abstractNum>
+  <w:abstractNum w:abstractNumId="6" w15:restartNumberingAfterBreak="0">
+    <w:nsid w:val="4F971F1A"/>
+    <w:multiLevelType w:val="hybridMultilevel"/>
+    <w:tmpl w:val="12B4C950"/>
+    <w:lvl w:ilvl="0" w:tplc="4009000F">
+      <w:start w:val="1"/>
+      <w:numFmt w:val="decimal"/>
+      <w:lvlText w:val="%1."/>
+      <w:lvlJc w:val="left"/>
+      <w:pPr>
+        <w:ind w:left="720" w:hanging="360"/>
+      </w:pPr>
+      <w:rPr>
+        <w:rFonts w:hint="default"/>
+      </w:rPr>
+    </w:lvl>
+    <w:lvl w:ilvl="1" w:tplc="40090019" w:tentative="1">
+      <w:start w:val="1"/>
+      <w:numFmt w:val="lowerLetter"/>
+      <w:lvlText w:val="%2."/>
+      <w:lvlJc w:val="left"/>
+      <w:pPr>
+        <w:ind w:left="1440" w:hanging="360"/>
+      </w:pPr>
+    </w:lvl>
+    <w:lvl w:ilvl="2" w:tplc="4009001B" w:tentative="1">
+      <w:start w:val="1"/>
+      <w:numFmt w:val="lowerRoman"/>
+      <w:lvlText w:val="%3."/>
+      <w:lvlJc w:val="right"/>
+      <w:pPr>
+        <w:ind w:left="2160" w:hanging="180"/>
+      </w:pPr>
+    </w:lvl>
+    <w:lvl w:ilvl="3" w:tplc="4009000F" w:tentative="1">
+      <w:start w:val="1"/>
+      <w:numFmt w:val="decimal"/>
+      <w:lvlText w:val="%4."/>
+      <w:lvlJc w:val="left"/>
+      <w:pPr>
+        <w:ind w:left="2880" w:hanging="360"/>
+      </w:pPr>
+    </w:lvl>
+    <w:lvl w:ilvl="4" w:tplc="40090019" w:tentative="1">
+      <w:start w:val="1"/>
+      <w:numFmt w:val="lowerLetter"/>
+      <w:lvlText w:val="%5."/>
+      <w:lvlJc w:val="left"/>
+      <w:pPr>
+        <w:ind w:left="3600" w:hanging="360"/>
+      </w:pPr>
+    </w:lvl>
+    <w:lvl w:ilvl="5" w:tplc="4009001B" w:tentative="1">
+      <w:start w:val="1"/>
+      <w:numFmt w:val="lowerRoman"/>
+      <w:lvlText w:val="%6."/>
+      <w:lvlJc w:val="right"/>
+      <w:pPr>
+        <w:ind w:left="4320" w:hanging="180"/>
+      </w:pPr>
+    </w:lvl>
+    <w:lvl w:ilvl="6" w:tplc="4009000F" w:tentative="1">
+      <w:start w:val="1"/>
+      <w:numFmt w:val="decimal"/>
+      <w:lvlText w:val="%7."/>
+      <w:lvlJc w:val="left"/>
+      <w:pPr>
+        <w:ind w:left="5040" w:hanging="360"/>
+      </w:pPr>
+    </w:lvl>
+    <w:lvl w:ilvl="7" w:tplc="40090019" w:tentative="1">
+      <w:start w:val="1"/>
+      <w:numFmt w:val="lowerLetter"/>
+      <w:lvlText w:val="%8."/>
+      <w:lvlJc w:val="left"/>
+      <w:pPr>
+        <w:ind w:left="5760" w:hanging="360"/>
+      </w:pPr>
+    </w:lvl>
+    <w:lvl w:ilvl="8" w:tplc="4009001B" w:tentative="1">
+      <w:start w:val="1"/>
+      <w:numFmt w:val="lowerRoman"/>
+      <w:lvlText w:val="%9."/>
+      <w:lvlJc w:val="right"/>
+      <w:pPr>
+        <w:ind w:left="6480" w:hanging="180"/>
+      </w:pPr>
+    </w:lvl>
+  </w:abstractNum>
+  <w:abstractNum w:abstractNumId="7" w15:restartNumberingAfterBreak="0">
+    <w:nsid w:val="6AE8117B"/>
+    <w:multiLevelType w:val="hybridMultilevel"/>
+    <w:tmpl w:val="4FC81CA0"/>
+    <w:lvl w:ilvl="0" w:tplc="4009000F">
+      <w:start w:val="1"/>
+      <w:numFmt w:val="decimal"/>
+      <w:lvlText w:val="%1."/>
+      <w:lvlJc w:val="left"/>
+      <w:pPr>
+        <w:ind w:left="720" w:hanging="360"/>
+      </w:pPr>
+      <w:rPr>
+        <w:rFonts w:hint="default"/>
+      </w:rPr>
+    </w:lvl>
+    <w:lvl w:ilvl="1" w:tplc="40090019" w:tentative="1">
+      <w:start w:val="1"/>
+      <w:numFmt w:val="lowerLetter"/>
+      <w:lvlText w:val="%2."/>
+      <w:lvlJc w:val="left"/>
+      <w:pPr>
+        <w:ind w:left="1440" w:hanging="360"/>
+      </w:pPr>
+    </w:lvl>
+    <w:lvl w:ilvl="2" w:tplc="4009001B" w:tentative="1">
+      <w:start w:val="1"/>
+      <w:numFmt w:val="lowerRoman"/>
+      <w:lvlText w:val="%3."/>
+      <w:lvlJc w:val="right"/>
+      <w:pPr>
+        <w:ind w:left="2160" w:hanging="180"/>
+      </w:pPr>
+    </w:lvl>
+    <w:lvl w:ilvl="3" w:tplc="4009000F" w:tentative="1">
+      <w:start w:val="1"/>
+      <w:numFmt w:val="decimal"/>
+      <w:lvlText w:val="%4."/>
+      <w:lvlJc w:val="left"/>
+      <w:pPr>
+        <w:ind w:left="2880" w:hanging="360"/>
+      </w:pPr>
+    </w:lvl>
+    <w:lvl w:ilvl="4" w:tplc="40090019" w:tentative="1">
+      <w:start w:val="1"/>
+      <w:numFmt w:val="lowerLetter"/>
+      <w:lvlText w:val="%5."/>
+      <w:lvlJc w:val="left"/>
+      <w:pPr>
+        <w:ind w:left="3600" w:hanging="360"/>
+      </w:pPr>
+    </w:lvl>
+    <w:lvl w:ilvl="5" w:tplc="4009001B" w:tentative="1">
+      <w:start w:val="1"/>
+      <w:numFmt w:val="lowerRoman"/>
+      <w:lvlText w:val="%6."/>
+      <w:lvlJc w:val="right"/>
+      <w:pPr>
+        <w:ind w:left="4320" w:hanging="180"/>
+      </w:pPr>
+    </w:lvl>
+    <w:lvl w:ilvl="6" w:tplc="4009000F" w:tentative="1">
+      <w:start w:val="1"/>
+      <w:numFmt w:val="decimal"/>
+      <w:lvlText w:val="%7."/>
+      <w:lvlJc w:val="left"/>
+      <w:pPr>
+        <w:ind w:left="5040" w:hanging="360"/>
+      </w:pPr>
+    </w:lvl>
+    <w:lvl w:ilvl="7" w:tplc="40090019" w:tentative="1">
+      <w:start w:val="1"/>
+      <w:numFmt w:val="lowerLetter"/>
+      <w:lvlText w:val="%8."/>
+      <w:lvlJc w:val="left"/>
+      <w:pPr>
+        <w:ind w:left="5760" w:hanging="360"/>
+      </w:pPr>
+    </w:lvl>
+    <w:lvl w:ilvl="8" w:tplc="4009001B" w:tentative="1">
+      <w:start w:val="1"/>
+      <w:numFmt w:val="lowerRoman"/>
+      <w:lvlText w:val="%9."/>
+      <w:lvlJc w:val="right"/>
+      <w:pPr>
+        <w:ind w:left="6480" w:hanging="180"/>
+      </w:pPr>
+    </w:lvl>
+  </w:abstractNum>
+  <w:abstractNum w:abstractNumId="8" w15:restartNumberingAfterBreak="0">
+    <w:nsid w:val="7F2B7A53"/>
+    <w:multiLevelType w:val="hybridMultilevel"/>
+    <w:tmpl w:val="2F2610E6"/>
+    <w:lvl w:ilvl="0" w:tplc="4009000F">
+      <w:start w:val="1"/>
+      <w:numFmt w:val="decimal"/>
+      <w:lvlText w:val="%1."/>
+      <w:lvlJc w:val="left"/>
+      <w:pPr>
+        <w:ind w:left="720" w:hanging="360"/>
+      </w:pPr>
+      <w:rPr>
+        <w:rFonts w:hint="default"/>
+      </w:rPr>
+    </w:lvl>
+    <w:lvl w:ilvl="1" w:tplc="40090019" w:tentative="1">
+      <w:start w:val="1"/>
+      <w:numFmt w:val="lowerLetter"/>
+      <w:lvlText w:val="%2."/>
+      <w:lvlJc w:val="left"/>
+      <w:pPr>
+        <w:ind w:left="1440" w:hanging="360"/>
+      </w:pPr>
+    </w:lvl>
+    <w:lvl w:ilvl="2" w:tplc="4009001B" w:tentative="1">
+      <w:start w:val="1"/>
+      <w:numFmt w:val="lowerRoman"/>
+      <w:lvlText w:val="%3."/>
+      <w:lvlJc w:val="right"/>
+      <w:pPr>
+        <w:ind w:left="2160" w:hanging="180"/>
+      </w:pPr>
+    </w:lvl>
+    <w:lvl w:ilvl="3" w:tplc="4009000F" w:tentative="1">
+      <w:start w:val="1"/>
+      <w:numFmt w:val="decimal"/>
+      <w:lvlText w:val="%4."/>
+      <w:lvlJc w:val="left"/>
+      <w:pPr>
+        <w:ind w:left="2880" w:hanging="360"/>
+      </w:pPr>
+    </w:lvl>
+    <w:lvl w:ilvl="4" w:tplc="40090019" w:tentative="1">
+      <w:start w:val="1"/>
+      <w:numFmt w:val="lowerLetter"/>
+      <w:lvlText w:val="%5."/>
+      <w:lvlJc w:val="left"/>
+      <w:pPr>
+        <w:ind w:left="3600" w:hanging="360"/>
+      </w:pPr>
+    </w:lvl>
+    <w:lvl w:ilvl="5" w:tplc="4009001B" w:tentative="1">
+      <w:start w:val="1"/>
+      <w:numFmt w:val="lowerRoman"/>
+      <w:lvlText w:val="%6."/>
+      <w:lvlJc w:val="right"/>
+      <w:pPr>
+        <w:ind w:left="4320" w:hanging="180"/>
+      </w:pPr>
+    </w:lvl>
+    <w:lvl w:ilvl="6" w:tplc="4009000F" w:tentative="1">
+      <w:start w:val="1"/>
+      <w:numFmt w:val="decimal"/>
+      <w:lvlText w:val="%7."/>
+      <w:lvlJc w:val="left"/>
+      <w:pPr>
+        <w:ind w:left="5040" w:hanging="360"/>
+      </w:pPr>
+    </w:lvl>
+    <w:lvl w:ilvl="7" w:tplc="40090019" w:tentative="1">
+      <w:start w:val="1"/>
+      <w:numFmt w:val="lowerLetter"/>
+      <w:lvlText w:val="%8."/>
+      <w:lvlJc w:val="left"/>
+      <w:pPr>
+        <w:ind w:left="5760" w:hanging="360"/>
+      </w:pPr>
+    </w:lvl>
+    <w:lvl w:ilvl="8" w:tplc="4009001B" w:tentative="1">
+      <w:start w:val="1"/>
+      <w:numFmt w:val="lowerRoman"/>
+      <w:lvlText w:val="%9."/>
+      <w:lvlJc w:val="right"/>
+      <w:pPr>
+        <w:ind w:left="6480" w:hanging="180"/>
+      </w:pPr>
+    </w:lvl>
+  </w:abstractNum>
   <w:num w:numId="1" w16cid:durableId="1474448894">
+    <w:abstractNumId w:val="4"/>
+  </w:num>
+  <w:num w:numId="2" w16cid:durableId="902837869">
+    <w:abstractNumId w:val="2"/>
+  </w:num>
+  <w:num w:numId="3" w16cid:durableId="568926875">
+    <w:abstractNumId w:val="5"/>
+  </w:num>
+  <w:num w:numId="4" w16cid:durableId="23794286">
+    <w:abstractNumId w:val="7"/>
+  </w:num>
+  <w:num w:numId="5" w16cid:durableId="1263033877">
+    <w:abstractNumId w:val="6"/>
+  </w:num>
+  <w:num w:numId="6" w16cid:durableId="1476029811">
     <w:abstractNumId w:val="1"/>
   </w:num>
-  <w:num w:numId="2" w16cid:durableId="902837869">
+  <w:num w:numId="7" w16cid:durableId="1939288650">
     <w:abstractNumId w:val="0"/>
+  </w:num>
+  <w:num w:numId="8" w16cid:durableId="569274999">
+    <w:abstractNumId w:val="8"/>
+  </w:num>
+  <w:num w:numId="9" w16cid:durableId="666371210">
+    <w:abstractNumId w:val="3"/>
   </w:num>
 </w:numbering>
 </file>
@@ -1711,6 +3418,40 @@
     <w:uiPriority w:val="99"/>
     <w:rsid w:val="009E4FE4"/>
   </w:style>
+  <w:style w:type="paragraph" w:styleId="Title">
+    <w:name w:val="Title"/>
+    <w:basedOn w:val="Normal"/>
+    <w:next w:val="Normal"/>
+    <w:link w:val="TitleChar"/>
+    <w:uiPriority w:val="10"/>
+    <w:qFormat/>
+    <w:rsid w:val="00622043"/>
+    <w:pPr>
+      <w:spacing w:after="0" w:line="240" w:lineRule="auto"/>
+      <w:contextualSpacing/>
+    </w:pPr>
+    <w:rPr>
+      <w:rFonts w:asciiTheme="majorHAnsi" w:eastAsiaTheme="majorEastAsia" w:hAnsiTheme="majorHAnsi" w:cstheme="majorBidi"/>
+      <w:spacing w:val="-10"/>
+      <w:kern w:val="28"/>
+      <w:sz w:val="56"/>
+      <w:szCs w:val="56"/>
+    </w:rPr>
+  </w:style>
+  <w:style w:type="character" w:customStyle="1" w:styleId="TitleChar">
+    <w:name w:val="Title Char"/>
+    <w:basedOn w:val="DefaultParagraphFont"/>
+    <w:link w:val="Title"/>
+    <w:uiPriority w:val="10"/>
+    <w:rsid w:val="00622043"/>
+    <w:rPr>
+      <w:rFonts w:asciiTheme="majorHAnsi" w:eastAsiaTheme="majorEastAsia" w:hAnsiTheme="majorHAnsi" w:cstheme="majorBidi"/>
+      <w:spacing w:val="-10"/>
+      <w:kern w:val="28"/>
+      <w:sz w:val="56"/>
+      <w:szCs w:val="56"/>
+    </w:rPr>
+  </w:style>
 </w:styles>
 </file>
 

</xml_diff>